<commit_message>
This is version 2
</commit_message>
<xml_diff>
--- a/Word/Word doc .docx
+++ b/Word/Word doc .docx
@@ -7,7 +7,7 @@
         <w:pStyle w:val="Title"/>
       </w:pPr>
       <w:r>
-        <w:t>Version 1</w:t>
+        <w:t>Version 2</w:t>
       </w:r>
       <w:bookmarkStart w:id="0" w:name="_GoBack"/>
       <w:bookmarkEnd w:id="0"/>
@@ -22,10 +22,7 @@
     </w:p>
     <w:p>
       <w:r>
-        <w:t xml:space="preserve">To take advantage of this template’s design, use the Styles gallery on the Home tab. You can format your headings by using heading styles, or highlight important text using other styles, like Emphasis and Intense Quote. These styles come in </w:t>
-      </w:r>
-      <w:r>
-        <w:t>formatted to look great and work together to help communicate your ideas.</w:t>
+        <w:t>To take advantage of this template’s design, use the Styles gallery on the Home tab. You can format your headings by using heading styles, or highlight important text using other styles, like Emphasis and Intense Quote. These styles come in formatted to look great and work together to help communicate your ideas.</w:t>
       </w:r>
     </w:p>
     <w:p>

</xml_diff>

<commit_message>
Reverted to version 5
</commit_message>
<xml_diff>
--- a/Word/Word doc .docx
+++ b/Word/Word doc .docx
@@ -7,10 +7,7 @@
         <w:pStyle w:val="Title"/>
       </w:pPr>
       <w:r>
-        <w:t xml:space="preserve">Version </w:t>
-      </w:r>
-      <w:r>
-        <w:t>7</w:t>
+        <w:t>Version 5</w:t>
       </w:r>
       <w:bookmarkStart w:id="0" w:name="_GoBack"/>
       <w:bookmarkEnd w:id="0"/>
@@ -1567,22 +1564,10 @@
 </FormTemplates>
 </file>
 
-<file path=customXml/item2.xml><?xml version="1.0" encoding="utf-8"?>
-<b:Sources xmlns:b="http://schemas.openxmlformats.org/officeDocument/2006/bibliography" xmlns="http://schemas.openxmlformats.org/officeDocument/2006/bibliography" SelectedStyle="\APASixthEditionOfficeOnline.xsl" StyleName="APA" Version="6"/>
-</file>
-
 <file path=customXml/itemProps1.xml><?xml version="1.0" encoding="utf-8"?>
 <ds:datastoreItem xmlns:ds="http://schemas.openxmlformats.org/officeDocument/2006/customXml" ds:itemID="{F8D527A9-858A-4DE6-85D1-2C4E15415FCB}">
   <ds:schemaRefs>
     <ds:schemaRef ds:uri="http://schemas.microsoft.com/sharepoint/v3/contenttype/forms"/>
   </ds:schemaRefs>
 </ds:datastoreItem>
-</file>
-
-<file path=customXml/itemProps2.xml><?xml version="1.0" encoding="utf-8"?>
-<ds:datastoreItem xmlns:ds="http://schemas.openxmlformats.org/officeDocument/2006/customXml" ds:itemID="{9314FC70-3DD9-47EC-B7DE-79719774D23F}">
-  <ds:schemaRefs>
-    <ds:schemaRef ds:uri="http://schemas.openxmlformats.org/officeDocument/2006/bibliography"/>
-  </ds:schemaRefs>
-</ds:datastoreItem>
 </file>
</xml_diff>

<commit_message>
Reverted to version 7
</commit_message>
<xml_diff>
--- a/Word/Word doc .docx
+++ b/Word/Word doc .docx
@@ -7,7 +7,10 @@
         <w:pStyle w:val="Title"/>
       </w:pPr>
       <w:r>
-        <w:t>Version 5</w:t>
+        <w:t xml:space="preserve">Version </w:t>
+      </w:r>
+      <w:r>
+        <w:t>7</w:t>
       </w:r>
       <w:bookmarkStart w:id="0" w:name="_GoBack"/>
       <w:bookmarkEnd w:id="0"/>
@@ -1564,10 +1567,22 @@
 </FormTemplates>
 </file>
 
+<file path=customXml/item2.xml><?xml version="1.0" encoding="utf-8"?>
+<b:Sources xmlns:b="http://schemas.openxmlformats.org/officeDocument/2006/bibliography" xmlns="http://schemas.openxmlformats.org/officeDocument/2006/bibliography" SelectedStyle="\APASixthEditionOfficeOnline.xsl" StyleName="APA" Version="6"/>
+</file>
+
 <file path=customXml/itemProps1.xml><?xml version="1.0" encoding="utf-8"?>
 <ds:datastoreItem xmlns:ds="http://schemas.openxmlformats.org/officeDocument/2006/customXml" ds:itemID="{F8D527A9-858A-4DE6-85D1-2C4E15415FCB}">
   <ds:schemaRefs>
     <ds:schemaRef ds:uri="http://schemas.microsoft.com/sharepoint/v3/contenttype/forms"/>
   </ds:schemaRefs>
 </ds:datastoreItem>
+</file>
+
+<file path=customXml/itemProps2.xml><?xml version="1.0" encoding="utf-8"?>
+<ds:datastoreItem xmlns:ds="http://schemas.openxmlformats.org/officeDocument/2006/customXml" ds:itemID="{9314FC70-3DD9-47EC-B7DE-79719774D23F}">
+  <ds:schemaRefs>
+    <ds:schemaRef ds:uri="http://schemas.openxmlformats.org/officeDocument/2006/bibliography"/>
+  </ds:schemaRefs>
+</ds:datastoreItem>
 </file>
</xml_diff>